<commit_message>
Grafik og tilemaps 1
</commit_message>
<xml_diff>
--- a/forlob7_grafik/Links til videoer og øvelser med GIMP.docx
+++ b/forlob7_grafik/Links til videoer og øvelser med GIMP.docx
@@ -21,15 +21,23 @@
       <w:r>
         <w:t>Dette dokument indeholder en række links til videoer og øvelser som kan være gode at gennemgå for at blive bedre til GIMP. Der er desuden en række gode råd m.m. nederst i dokumentet som forhåbentlig kan være til hjælp.</w:t>
       </w:r>
-    </w:p>
-    <w:p>
-      <w:pPr>
-        <w:rPr>
-          <w:sz w:val="28"/>
-          <w:szCs w:val="28"/>
-        </w:rPr>
-      </w:pPr>
-    </w:p>
+      <w:r>
+        <w:br/>
+        <w:t xml:space="preserve">Sidste år holdt vi en lille times intro til GIMP (som blev optaget), men det virkede til at være for meget info så videoen fra denne præsentation er blevet inddelt i en række mindre videoer som også kan bruges som korte introduktioner til div. features i GIMP: </w:t>
+      </w:r>
+      <w:hyperlink r:id="rId7" w:history="1">
+        <w:r>
+          <w:rPr>
+            <w:rStyle w:val="Hyperlink"/>
+          </w:rPr>
+          <w:t>Grafik</w:t>
+        </w:r>
+      </w:hyperlink>
+      <w:r>
+        <w:t>.</w:t>
+      </w:r>
+    </w:p>
+    <w:p/>
     <w:p>
       <w:pPr>
         <w:rPr>
@@ -63,14 +71,17 @@
     </w:p>
     <w:p>
       <w:r>
-        <w:t>The power og GIMP (9 min) – en af flere videoer omkring GIMP</w:t>
-      </w:r>
-      <w:r>
-        <w:t xml:space="preserve"> bl.a. et 2 timers kursus</w:t>
-      </w:r>
-    </w:p>
-    <w:p>
-      <w:hyperlink r:id="rId5" w:history="1">
+        <w:t>The power o</w:t>
+      </w:r>
+      <w:r>
+        <w:t>f</w:t>
+      </w:r>
+      <w:r>
+        <w:t xml:space="preserve"> GIMP (9 min) – en af flere videoer omkring GIMP bl.a. et 2 timers kursus</w:t>
+      </w:r>
+    </w:p>
+    <w:p>
+      <w:hyperlink r:id="rId8" w:history="1">
         <w:r>
           <w:rPr>
             <w:rStyle w:val="Hyperlink"/>
@@ -95,66 +106,42 @@
       </w:r>
     </w:p>
     <w:p>
-      <w:hyperlink r:id="rId6" w:history="1">
+      <w:hyperlink r:id="rId9" w:history="1">
         <w:r>
           <w:rPr>
             <w:rStyle w:val="Hyperlink"/>
           </w:rPr>
-          <w:t>https://www.youtube.com/watch</w:t>
+          <w:t>https://www.youtube.com/watch?v=LX-S1CX1HUI</w:t>
         </w:r>
+      </w:hyperlink>
+    </w:p>
+    <w:p/>
+    <w:p>
+      <w:r>
+        <w:t>Brug af kurveværktøjet i GIMP</w:t>
+      </w:r>
+      <w:r>
+        <w:t xml:space="preserve"> (5:50)</w:t>
+      </w:r>
+    </w:p>
+    <w:p>
+      <w:hyperlink r:id="rId10" w:history="1">
         <w:r>
           <w:rPr>
             <w:rStyle w:val="Hyperlink"/>
           </w:rPr>
-          <w:t>?</w:t>
-        </w:r>
-        <w:r>
-          <w:rPr>
-            <w:rStyle w:val="Hyperlink"/>
-          </w:rPr>
-          <w:t>v=LX-S1CX1HUI</w:t>
+          <w:t>https://www.youtube.com/watch?v=zocwxrr1ZA8</w:t>
         </w:r>
       </w:hyperlink>
     </w:p>
     <w:p/>
     <w:p>
       <w:r>
-        <w:t>Brug af kurveværktøjet i GIMP</w:t>
-      </w:r>
-      <w:r>
-        <w:t xml:space="preserve"> (5:50)</w:t>
-      </w:r>
-    </w:p>
-    <w:p>
-      <w:hyperlink r:id="rId7" w:history="1">
-        <w:r>
-          <w:rPr>
-            <w:rStyle w:val="Hyperlink"/>
-          </w:rPr>
-          <w:t>https://www.youtube.com/watch?v=z</w:t>
-        </w:r>
-        <w:r>
-          <w:rPr>
-            <w:rStyle w:val="Hyperlink"/>
-          </w:rPr>
-          <w:t>o</w:t>
-        </w:r>
-        <w:r>
-          <w:rPr>
-            <w:rStyle w:val="Hyperlink"/>
-          </w:rPr>
-          <w:t>cwxrr1ZA8</w:t>
-        </w:r>
-      </w:hyperlink>
-    </w:p>
-    <w:p/>
-    <w:p>
-      <w:r>
         <w:t>Pixelart video (6:20 min)</w:t>
       </w:r>
     </w:p>
     <w:p>
-      <w:hyperlink r:id="rId8" w:history="1">
+      <w:hyperlink r:id="rId11" w:history="1">
         <w:r>
           <w:rPr>
             <w:rStyle w:val="Hyperlink"/>
@@ -193,24 +180,12 @@
       </w:r>
     </w:p>
     <w:p>
-      <w:hyperlink r:id="rId9" w:history="1">
+      <w:hyperlink r:id="rId12" w:history="1">
         <w:r>
           <w:rPr>
             <w:rStyle w:val="Hyperlink"/>
           </w:rPr>
-          <w:t>https://www.educba.com/</w:t>
-        </w:r>
-        <w:r>
-          <w:rPr>
-            <w:rStyle w:val="Hyperlink"/>
-          </w:rPr>
-          <w:t>g</w:t>
-        </w:r>
-        <w:r>
-          <w:rPr>
-            <w:rStyle w:val="Hyperlink"/>
-          </w:rPr>
-          <w:t>imp-pixel-art/</w:t>
+          <w:t>https://www.educba.com/gimp-pixel-art/</w:t>
         </w:r>
       </w:hyperlink>
     </w:p>
@@ -230,7 +205,7 @@
       </w:r>
     </w:p>
     <w:p>
-      <w:hyperlink r:id="rId10" w:history="1">
+      <w:hyperlink r:id="rId13" w:history="1">
         <w:r>
           <w:rPr>
             <w:rStyle w:val="Hyperlink"/>
@@ -240,7 +215,7 @@
       </w:hyperlink>
     </w:p>
     <w:p>
-      <w:hyperlink r:id="rId11" w:history="1">
+      <w:hyperlink r:id="rId14" w:history="1">
         <w:r>
           <w:rPr>
             <w:rStyle w:val="Hyperlink"/>
@@ -276,7 +251,6 @@
           <w:sz w:val="28"/>
           <w:szCs w:val="28"/>
         </w:rPr>
-        <w:lastRenderedPageBreak/>
         <w:t>Generelle råd</w:t>
       </w:r>
     </w:p>
@@ -310,31 +284,19 @@
         <w:t xml:space="preserve">på </w:t>
       </w:r>
       <w:r>
-        <w:t xml:space="preserve">følgende menu: </w:t>
-      </w:r>
-      <w:r>
-        <w:t xml:space="preserve"> Rediger</w:t>
-      </w:r>
-      <w:r>
-        <w:t xml:space="preserve"> </w:t>
+        <w:t xml:space="preserve">følgende menu:  Rediger </w:t>
       </w:r>
       <w:r>
         <w:sym w:font="Wingdings" w:char="F0E0"/>
       </w:r>
       <w:r>
-        <w:t xml:space="preserve"> indstillinger</w:t>
-      </w:r>
-      <w:r>
-        <w:t xml:space="preserve"> </w:t>
+        <w:t xml:space="preserve"> indstillinger </w:t>
       </w:r>
       <w:r>
         <w:sym w:font="Wingdings" w:char="F0E0"/>
       </w:r>
       <w:r>
-        <w:t xml:space="preserve"> Grænseflade</w:t>
-      </w:r>
-      <w:r>
-        <w:t xml:space="preserve"> (øverst)</w:t>
+        <w:t xml:space="preserve"> Grænseflade (øverst)</w:t>
       </w:r>
     </w:p>
     <w:p>
@@ -397,7 +359,7 @@
                     </pic:cNvPicPr>
                   </pic:nvPicPr>
                   <pic:blipFill>
-                    <a:blip r:embed="rId12">
+                    <a:blip r:embed="rId15">
                       <a:extLst>
                         <a:ext uri="{28A0092B-C50C-407E-A947-70E740481C1C}">
                           <a14:useLocalDpi xmlns:a14="http://schemas.microsoft.com/office/drawing/2010/main" val="0"/>
@@ -555,13 +517,93 @@
     <w:p/>
     <w:p/>
     <w:sectPr>
+      <w:headerReference w:type="default" r:id="rId16"/>
       <w:pgSz w:w="11906" w:h="16838"/>
       <w:pgMar w:top="1701" w:right="1134" w:bottom="1701" w:left="1134" w:header="708" w:footer="708" w:gutter="0"/>
+      <w:pgBorders w:offsetFrom="page">
+        <w:top w:val="single" w:sz="4" w:space="24" w:color="auto"/>
+        <w:left w:val="single" w:sz="4" w:space="24" w:color="auto"/>
+        <w:bottom w:val="single" w:sz="4" w:space="24" w:color="auto"/>
+        <w:right w:val="single" w:sz="4" w:space="24" w:color="auto"/>
+      </w:pgBorders>
       <w:cols w:space="708"/>
       <w:docGrid w:linePitch="360"/>
     </w:sectPr>
   </w:body>
 </w:document>
+</file>
+
+<file path=word/endnotes.xml><?xml version="1.0" encoding="utf-8"?>
+<w:endnotes xmlns:wpc="http://schemas.microsoft.com/office/word/2010/wordprocessingCanvas" xmlns:cx="http://schemas.microsoft.com/office/drawing/2014/chartex" xmlns:cx1="http://schemas.microsoft.com/office/drawing/2015/9/8/chartex" xmlns:cx2="http://schemas.microsoft.com/office/drawing/2015/10/21/chartex" xmlns:cx3="http://schemas.microsoft.com/office/drawing/2016/5/9/chartex" xmlns:cx4="http://schemas.microsoft.com/office/drawing/2016/5/10/chartex" xmlns:cx5="http://schemas.microsoft.com/office/drawing/2016/5/11/chartex" xmlns:cx6="http://schemas.microsoft.com/office/drawing/2016/5/12/chartex" xmlns:cx7="http://schemas.microsoft.com/office/drawing/2016/5/13/chartex" xmlns:cx8="http://schemas.microsoft.com/office/drawing/2016/5/14/chartex" xmlns:mc="http://schemas.openxmlformats.org/markup-compatibility/2006" xmlns:aink="http://schemas.microsoft.com/office/drawing/2016/ink" xmlns:am3d="http://schemas.microsoft.com/office/drawing/2017/model3d" xmlns:o="urn:schemas-microsoft-com:office:office" xmlns:oel="http://schemas.microsoft.com/office/2019/extlst" xmlns:r="http://schemas.openxmlformats.org/officeDocument/2006/relationships" xmlns:m="http://schemas.openxmlformats.org/officeDocument/2006/math" xmlns:v="urn:schemas-microsoft-com:vml" xmlns:wp14="http://schemas.microsoft.com/office/word/2010/wordprocessingDrawing" xmlns:wp="http://schemas.openxmlformats.org/drawingml/2006/wordprocessingDrawing" xmlns:w10="urn:schemas-microsoft-com:office:word" xmlns:w="http://schemas.openxmlformats.org/wordprocessingml/2006/main" xmlns:w14="http://schemas.microsoft.com/office/word/2010/wordml" xmlns:w15="http://schemas.microsoft.com/office/word/2012/wordml" xmlns:w16cex="http://schemas.microsoft.com/office/word/2018/wordml/cex" xmlns:w16cid="http://schemas.microsoft.com/office/word/2016/wordml/cid" xmlns:w16="http://schemas.microsoft.com/office/word/2018/wordml" xmlns:w16sdtdh="http://schemas.microsoft.com/office/word/2020/wordml/sdtdatahash" xmlns:w16se="http://schemas.microsoft.com/office/word/2015/wordml/symex" xmlns:wpg="http://schemas.microsoft.com/office/word/2010/wordprocessingGroup" xmlns:wpi="http://schemas.microsoft.com/office/word/2010/wordprocessingInk" xmlns:wne="http://schemas.microsoft.com/office/word/2006/wordml" xmlns:wps="http://schemas.microsoft.com/office/word/2010/wordprocessingShape" mc:Ignorable="w14 w15 w16se w16cid w16 w16cex w16sdtdh wp14">
+  <w:endnote w:type="separator" w:id="-1">
+    <w:p>
+      <w:pPr>
+        <w:spacing w:after="0" w:line="240" w:lineRule="auto"/>
+      </w:pPr>
+      <w:r>
+        <w:separator/>
+      </w:r>
+    </w:p>
+  </w:endnote>
+  <w:endnote w:type="continuationSeparator" w:id="0">
+    <w:p>
+      <w:pPr>
+        <w:spacing w:after="0" w:line="240" w:lineRule="auto"/>
+      </w:pPr>
+      <w:r>
+        <w:continuationSeparator/>
+      </w:r>
+    </w:p>
+  </w:endnote>
+</w:endnotes>
+</file>
+
+<file path=word/footnotes.xml><?xml version="1.0" encoding="utf-8"?>
+<w:footnotes xmlns:wpc="http://schemas.microsoft.com/office/word/2010/wordprocessingCanvas" xmlns:cx="http://schemas.microsoft.com/office/drawing/2014/chartex" xmlns:cx1="http://schemas.microsoft.com/office/drawing/2015/9/8/chartex" xmlns:cx2="http://schemas.microsoft.com/office/drawing/2015/10/21/chartex" xmlns:cx3="http://schemas.microsoft.com/office/drawing/2016/5/9/chartex" xmlns:cx4="http://schemas.microsoft.com/office/drawing/2016/5/10/chartex" xmlns:cx5="http://schemas.microsoft.com/office/drawing/2016/5/11/chartex" xmlns:cx6="http://schemas.microsoft.com/office/drawing/2016/5/12/chartex" xmlns:cx7="http://schemas.microsoft.com/office/drawing/2016/5/13/chartex" xmlns:cx8="http://schemas.microsoft.com/office/drawing/2016/5/14/chartex" xmlns:mc="http://schemas.openxmlformats.org/markup-compatibility/2006" xmlns:aink="http://schemas.microsoft.com/office/drawing/2016/ink" xmlns:am3d="http://schemas.microsoft.com/office/drawing/2017/model3d" xmlns:o="urn:schemas-microsoft-com:office:office" xmlns:oel="http://schemas.microsoft.com/office/2019/extlst" xmlns:r="http://schemas.openxmlformats.org/officeDocument/2006/relationships" xmlns:m="http://schemas.openxmlformats.org/officeDocument/2006/math" xmlns:v="urn:schemas-microsoft-com:vml" xmlns:wp14="http://schemas.microsoft.com/office/word/2010/wordprocessingDrawing" xmlns:wp="http://schemas.openxmlformats.org/drawingml/2006/wordprocessingDrawing" xmlns:w10="urn:schemas-microsoft-com:office:word" xmlns:w="http://schemas.openxmlformats.org/wordprocessingml/2006/main" xmlns:w14="http://schemas.microsoft.com/office/word/2010/wordml" xmlns:w15="http://schemas.microsoft.com/office/word/2012/wordml" xmlns:w16cex="http://schemas.microsoft.com/office/word/2018/wordml/cex" xmlns:w16cid="http://schemas.microsoft.com/office/word/2016/wordml/cid" xmlns:w16="http://schemas.microsoft.com/office/word/2018/wordml" xmlns:w16sdtdh="http://schemas.microsoft.com/office/word/2020/wordml/sdtdatahash" xmlns:w16se="http://schemas.microsoft.com/office/word/2015/wordml/symex" xmlns:wpg="http://schemas.microsoft.com/office/word/2010/wordprocessingGroup" xmlns:wpi="http://schemas.microsoft.com/office/word/2010/wordprocessingInk" xmlns:wne="http://schemas.microsoft.com/office/word/2006/wordml" xmlns:wps="http://schemas.microsoft.com/office/word/2010/wordprocessingShape" mc:Ignorable="w14 w15 w16se w16cid w16 w16cex w16sdtdh wp14">
+  <w:footnote w:type="separator" w:id="-1">
+    <w:p>
+      <w:pPr>
+        <w:spacing w:after="0" w:line="240" w:lineRule="auto"/>
+      </w:pPr>
+      <w:r>
+        <w:separator/>
+      </w:r>
+    </w:p>
+  </w:footnote>
+  <w:footnote w:type="continuationSeparator" w:id="0">
+    <w:p>
+      <w:pPr>
+        <w:spacing w:after="0" w:line="240" w:lineRule="auto"/>
+      </w:pPr>
+      <w:r>
+        <w:continuationSeparator/>
+      </w:r>
+    </w:p>
+  </w:footnote>
+</w:footnotes>
+</file>
+
+<file path=word/header1.xml><?xml version="1.0" encoding="utf-8"?>
+<w:hdr xmlns:wpc="http://schemas.microsoft.com/office/word/2010/wordprocessingCanvas" xmlns:cx="http://schemas.microsoft.com/office/drawing/2014/chartex" xmlns:cx1="http://schemas.microsoft.com/office/drawing/2015/9/8/chartex" xmlns:cx2="http://schemas.microsoft.com/office/drawing/2015/10/21/chartex" xmlns:cx3="http://schemas.microsoft.com/office/drawing/2016/5/9/chartex" xmlns:cx4="http://schemas.microsoft.com/office/drawing/2016/5/10/chartex" xmlns:cx5="http://schemas.microsoft.com/office/drawing/2016/5/11/chartex" xmlns:cx6="http://schemas.microsoft.com/office/drawing/2016/5/12/chartex" xmlns:cx7="http://schemas.microsoft.com/office/drawing/2016/5/13/chartex" xmlns:cx8="http://schemas.microsoft.com/office/drawing/2016/5/14/chartex" xmlns:mc="http://schemas.openxmlformats.org/markup-compatibility/2006" xmlns:aink="http://schemas.microsoft.com/office/drawing/2016/ink" xmlns:am3d="http://schemas.microsoft.com/office/drawing/2017/model3d" xmlns:o="urn:schemas-microsoft-com:office:office" xmlns:oel="http://schemas.microsoft.com/office/2019/extlst" xmlns:r="http://schemas.openxmlformats.org/officeDocument/2006/relationships" xmlns:m="http://schemas.openxmlformats.org/officeDocument/2006/math" xmlns:v="urn:schemas-microsoft-com:vml" xmlns:wp14="http://schemas.microsoft.com/office/word/2010/wordprocessingDrawing" xmlns:wp="http://schemas.openxmlformats.org/drawingml/2006/wordprocessingDrawing" xmlns:w10="urn:schemas-microsoft-com:office:word" xmlns:w="http://schemas.openxmlformats.org/wordprocessingml/2006/main" xmlns:w14="http://schemas.microsoft.com/office/word/2010/wordml" xmlns:w15="http://schemas.microsoft.com/office/word/2012/wordml" xmlns:w16cex="http://schemas.microsoft.com/office/word/2018/wordml/cex" xmlns:w16cid="http://schemas.microsoft.com/office/word/2016/wordml/cid" xmlns:w16="http://schemas.microsoft.com/office/word/2018/wordml" xmlns:w16sdtdh="http://schemas.microsoft.com/office/word/2020/wordml/sdtdatahash" xmlns:w16se="http://schemas.microsoft.com/office/word/2015/wordml/symex" xmlns:wpg="http://schemas.microsoft.com/office/word/2010/wordprocessingGroup" xmlns:wpi="http://schemas.microsoft.com/office/word/2010/wordprocessingInk" xmlns:wne="http://schemas.microsoft.com/office/word/2006/wordml" xmlns:wps="http://schemas.microsoft.com/office/word/2010/wordprocessingShape" mc:Ignorable="w14 w15 w16se w16cid w16 w16cex w16sdtdh wp14">
+  <w:p>
+    <w:pPr>
+      <w:pStyle w:val="Sidehoved"/>
+    </w:pPr>
+    <w:r>
+      <w:t>H.C. Ørsted gymnasiet Lyngby</w:t>
+    </w:r>
+  </w:p>
+  <w:p>
+    <w:pPr>
+      <w:pStyle w:val="Sidehoved"/>
+    </w:pPr>
+  </w:p>
+  <w:p>
+    <w:pPr>
+      <w:pStyle w:val="Sidehoved"/>
+    </w:pPr>
+  </w:p>
+</w:hdr>
 </file>
 
 <file path=word/numbering.xml><?xml version="1.0" encoding="utf-8"?>
@@ -1108,6 +1150,7 @@
   <w:style w:type="character" w:default="1" w:styleId="Standardskrifttypeiafsnit">
     <w:name w:val="Default Paragraph Font"/>
     <w:uiPriority w:val="1"/>
+    <w:semiHidden/>
     <w:unhideWhenUsed/>
   </w:style>
   <w:style w:type="table" w:default="1" w:styleId="Tabel-Normal">
@@ -1189,6 +1232,50 @@
       <w:color w:val="954F72" w:themeColor="followedHyperlink"/>
       <w:u w:val="single"/>
     </w:rPr>
+  </w:style>
+  <w:style w:type="paragraph" w:styleId="Sidehoved">
+    <w:name w:val="header"/>
+    <w:basedOn w:val="Normal"/>
+    <w:link w:val="SidehovedTegn"/>
+    <w:uiPriority w:val="99"/>
+    <w:unhideWhenUsed/>
+    <w:rsid w:val="000D4AEA"/>
+    <w:pPr>
+      <w:tabs>
+        <w:tab w:val="center" w:pos="4819"/>
+        <w:tab w:val="right" w:pos="9638"/>
+      </w:tabs>
+      <w:spacing w:after="0" w:line="240" w:lineRule="auto"/>
+    </w:pPr>
+  </w:style>
+  <w:style w:type="character" w:customStyle="1" w:styleId="SidehovedTegn">
+    <w:name w:val="Sidehoved Tegn"/>
+    <w:basedOn w:val="Standardskrifttypeiafsnit"/>
+    <w:link w:val="Sidehoved"/>
+    <w:uiPriority w:val="99"/>
+    <w:rsid w:val="000D4AEA"/>
+  </w:style>
+  <w:style w:type="paragraph" w:styleId="Sidefod">
+    <w:name w:val="footer"/>
+    <w:basedOn w:val="Normal"/>
+    <w:link w:val="SidefodTegn"/>
+    <w:uiPriority w:val="99"/>
+    <w:unhideWhenUsed/>
+    <w:rsid w:val="000D4AEA"/>
+    <w:pPr>
+      <w:tabs>
+        <w:tab w:val="center" w:pos="4819"/>
+        <w:tab w:val="right" w:pos="9638"/>
+      </w:tabs>
+      <w:spacing w:after="0" w:line="240" w:lineRule="auto"/>
+    </w:pPr>
+  </w:style>
+  <w:style w:type="character" w:customStyle="1" w:styleId="SidefodTegn">
+    <w:name w:val="Sidefod Tegn"/>
+    <w:basedOn w:val="Standardskrifttypeiafsnit"/>
+    <w:link w:val="Sidefod"/>
+    <w:uiPriority w:val="99"/>
+    <w:rsid w:val="000D4AEA"/>
   </w:style>
 </w:styles>
 </file>

</xml_diff>